<commit_message>
Linkedin Profile and Contact Email Update
</commit_message>
<xml_diff>
--- a/assets/resume/HasanMutlu_CV.docx
+++ b/assets/resume/HasanMutlu_CV.docx
@@ -129,7 +129,7 @@
               <w:rPr>
                 <w:rFonts w:ascii="Times New Roman" w:hAnsi="Times New Roman" w:cs="Times New Roman"/>
               </w:rPr>
-              <w:t>Embedded Software Engineer</w:t>
+              <w:t>Software Engineer</w:t>
             </w:r>
           </w:p>
           <w:p>
@@ -213,10 +213,10 @@
                 <w:noProof/>
               </w:rPr>
               <w:drawing>
-                <wp:inline distT="0" distB="0" distL="0" distR="0" wp14:anchorId="6BC4CC2A" wp14:editId="77D9552D">
+                <wp:inline distT="0" distB="0" distL="0" distR="0" wp14:anchorId="3540234F" wp14:editId="78976224">
                   <wp:extent cx="180000" cy="180000"/>
                   <wp:effectExtent l="0" t="0" r="0" b="0"/>
-                  <wp:docPr id="252361185" name="Grafik 3" descr="E-posta düz dolguyla"/>
+                  <wp:docPr id="2007506480" name="Grafik 3" descr="E-posta düz dolguyla"/>
                   <wp:cNvGraphicFramePr>
                     <a:graphicFrameLocks xmlns:a="http://schemas.openxmlformats.org/drawingml/2006/main" noChangeAspect="1"/>
                   </wp:cNvGraphicFramePr>
@@ -260,64 +260,6 @@
                   <w:rStyle w:val="Hyperlink"/>
                   <w:rFonts w:ascii="Times New Roman" w:hAnsi="Times New Roman" w:cs="Times New Roman"/>
                 </w:rPr>
-                <w:t xml:space="preserve"> h.mutlu2018@gtu.edu.tr</w:t>
-              </w:r>
-            </w:hyperlink>
-          </w:p>
-          <w:p>
-            <w:r>
-              <w:rPr>
-                <w:rFonts w:ascii="Times New Roman" w:hAnsi="Times New Roman" w:cs="Times New Roman"/>
-                <w:noProof/>
-              </w:rPr>
-              <w:drawing>
-                <wp:inline distT="0" distB="0" distL="0" distR="0" wp14:anchorId="3540234F" wp14:editId="78976224">
-                  <wp:extent cx="180000" cy="180000"/>
-                  <wp:effectExtent l="0" t="0" r="0" b="0"/>
-                  <wp:docPr id="2007506480" name="Grafik 3" descr="E-posta düz dolguyla"/>
-                  <wp:cNvGraphicFramePr>
-                    <a:graphicFrameLocks xmlns:a="http://schemas.openxmlformats.org/drawingml/2006/main" noChangeAspect="1"/>
-                  </wp:cNvGraphicFramePr>
-                  <a:graphic xmlns:a="http://schemas.openxmlformats.org/drawingml/2006/main">
-                    <a:graphicData uri="http://schemas.openxmlformats.org/drawingml/2006/picture">
-                      <pic:pic xmlns:pic="http://schemas.openxmlformats.org/drawingml/2006/picture">
-                        <pic:nvPicPr>
-                          <pic:cNvPr id="252361185" name="Grafik 252361185" descr="E-posta düz dolguyla"/>
-                          <pic:cNvPicPr/>
-                        </pic:nvPicPr>
-                        <pic:blipFill>
-                          <a:blip r:embed="rId8">
-                            <a:extLst>
-                              <a:ext uri="{96DAC541-7B7A-43D3-8B79-37D633B846F1}">
-                                <asvg:svgBlip xmlns:asvg="http://schemas.microsoft.com/office/drawing/2016/SVG/main" r:embed="rId9"/>
-                              </a:ext>
-                            </a:extLst>
-                          </a:blip>
-                          <a:stretch>
-                            <a:fillRect/>
-                          </a:stretch>
-                        </pic:blipFill>
-                        <pic:spPr>
-                          <a:xfrm>
-                            <a:off x="0" y="0"/>
-                            <a:ext cx="180000" cy="180000"/>
-                          </a:xfrm>
-                          <a:prstGeom prst="rect">
-                            <a:avLst/>
-                          </a:prstGeom>
-                        </pic:spPr>
-                      </pic:pic>
-                    </a:graphicData>
-                  </a:graphic>
-                </wp:inline>
-              </w:drawing>
-            </w:r>
-            <w:hyperlink r:id="rId11" w:history="1">
-              <w:r>
-                <w:rPr>
-                  <w:rStyle w:val="Hyperlink"/>
-                  <w:rFonts w:ascii="Times New Roman" w:hAnsi="Times New Roman" w:cs="Times New Roman"/>
-                </w:rPr>
                 <w:t xml:space="preserve"> hasanmutlu2633@gmail.com</w:t>
               </w:r>
             </w:hyperlink>
@@ -345,7 +287,7 @@
                           </pic:cNvPicPr>
                         </pic:nvPicPr>
                         <pic:blipFill>
-                          <a:blip r:embed="rId12" cstate="print">
+                          <a:blip r:embed="rId11" cstate="print">
                             <a:extLst>
                               <a:ext uri="{28A0092B-C50C-407E-A947-70E740481C1C}">
                                 <a14:useLocalDpi xmlns:a14="http://schemas.microsoft.com/office/drawing/2010/main" val="0"/>
@@ -376,7 +318,7 @@
                 </wp:inline>
               </w:drawing>
             </w:r>
-            <w:hyperlink r:id="rId13" w:history="1">
+            <w:hyperlink r:id="rId12" w:history="1">
               <w:r>
                 <w:rPr>
                   <w:rStyle w:val="Hyperlink"/>
@@ -409,7 +351,7 @@
                           </pic:cNvPicPr>
                         </pic:nvPicPr>
                         <pic:blipFill>
-                          <a:blip r:embed="rId14" cstate="print">
+                          <a:blip r:embed="rId13" cstate="print">
                             <a:extLst>
                               <a:ext uri="{28A0092B-C50C-407E-A947-70E740481C1C}">
                                 <a14:useLocalDpi xmlns:a14="http://schemas.microsoft.com/office/drawing/2010/main" val="0"/>
@@ -440,7 +382,7 @@
                 </wp:inline>
               </w:drawing>
             </w:r>
-            <w:hyperlink r:id="rId15" w:history="1">
+            <w:hyperlink r:id="rId14" w:history="1">
               <w:r>
                 <w:rPr>
                   <w:rStyle w:val="Hyperlink"/>
@@ -473,7 +415,7 @@
                           </pic:cNvPicPr>
                         </pic:nvPicPr>
                         <pic:blipFill>
-                          <a:blip r:embed="rId16" cstate="print">
+                          <a:blip r:embed="rId15" cstate="print">
                             <a:extLst>
                               <a:ext uri="{28A0092B-C50C-407E-A947-70E740481C1C}">
                                 <a14:useLocalDpi xmlns:a14="http://schemas.microsoft.com/office/drawing/2010/main" val="0"/>
@@ -507,7 +449,7 @@
             <w:r>
               <w:t xml:space="preserve"> </w:t>
             </w:r>
-            <w:hyperlink r:id="rId17" w:history="1">
+            <w:hyperlink r:id="rId16" w:history="1">
               <w:r>
                 <w:rPr>
                   <w:rStyle w:val="Hyperlink"/>
@@ -659,7 +601,7 @@
                                 </pic:cNvPicPr>
                               </pic:nvPicPr>
                               <pic:blipFill>
-                                <a:blip r:embed="rId18" cstate="print">
+                                <a:blip r:embed="rId17" cstate="print">
                                   <a:extLst>
                                     <a:ext uri="{28A0092B-C50C-407E-A947-70E740481C1C}">
                                       <a14:useLocalDpi xmlns:a14="http://schemas.microsoft.com/office/drawing/2010/main" val="0"/>
@@ -941,7 +883,7 @@
                                 </pic:cNvPicPr>
                               </pic:nvPicPr>
                               <pic:blipFill>
-                                <a:blip r:embed="rId19" cstate="print">
+                                <a:blip r:embed="rId18" cstate="print">
                                   <a:extLst>
                                     <a:ext uri="{28A0092B-C50C-407E-A947-70E740481C1C}">
                                       <a14:useLocalDpi xmlns:a14="http://schemas.microsoft.com/office/drawing/2010/main" val="0"/>
@@ -1170,7 +1112,7 @@
                                 </pic:cNvPicPr>
                               </pic:nvPicPr>
                               <pic:blipFill>
-                                <a:blip r:embed="rId20" cstate="print">
+                                <a:blip r:embed="rId19" cstate="print">
                                   <a:extLst>
                                     <a:ext uri="{28A0092B-C50C-407E-A947-70E740481C1C}">
                                       <a14:useLocalDpi xmlns:a14="http://schemas.microsoft.com/office/drawing/2010/main" val="0"/>
@@ -1486,7 +1428,7 @@
                   <wp:extent cx="180000" cy="180000"/>
                   <wp:effectExtent l="0" t="0" r="0" b="0"/>
                   <wp:docPr id="1149727897" name="Graphic 6" descr="Link with solid fill">
-                    <a:hlinkClick xmlns:a="http://schemas.openxmlformats.org/drawingml/2006/main" r:id="rId21"/>
+                    <a:hlinkClick xmlns:a="http://schemas.openxmlformats.org/drawingml/2006/main" r:id="rId20"/>
                   </wp:docPr>
                   <wp:cNvGraphicFramePr>
                     <a:graphicFrameLocks xmlns:a="http://schemas.openxmlformats.org/drawingml/2006/main" noChangeAspect="1"/>
@@ -1496,15 +1438,15 @@
                       <pic:pic xmlns:pic="http://schemas.openxmlformats.org/drawingml/2006/picture">
                         <pic:nvPicPr>
                           <pic:cNvPr id="1149727897" name="Graphic 6" descr="Link with solid fill">
-                            <a:hlinkClick r:id="rId21"/>
+                            <a:hlinkClick r:id="rId20"/>
                           </pic:cNvPr>
                           <pic:cNvPicPr/>
                         </pic:nvPicPr>
                         <pic:blipFill>
-                          <a:blip r:embed="rId22">
+                          <a:blip r:embed="rId21">
                             <a:extLst>
                               <a:ext uri="{96DAC541-7B7A-43D3-8B79-37D633B846F1}">
-                                <asvg:svgBlip xmlns:asvg="http://schemas.microsoft.com/office/drawing/2016/SVG/main" r:embed="rId23"/>
+                                <asvg:svgBlip xmlns:asvg="http://schemas.microsoft.com/office/drawing/2016/SVG/main" r:embed="rId22"/>
                               </a:ext>
                             </a:extLst>
                           </a:blip>
@@ -1537,7 +1479,7 @@
                   <wp:extent cx="180000" cy="180000"/>
                   <wp:effectExtent l="0" t="0" r="0" b="0"/>
                   <wp:docPr id="1814344301" name="Graphic 5" descr="Newspaper with solid fill">
-                    <a:hlinkClick xmlns:a="http://schemas.openxmlformats.org/drawingml/2006/main" r:id="rId24"/>
+                    <a:hlinkClick xmlns:a="http://schemas.openxmlformats.org/drawingml/2006/main" r:id="rId23"/>
                   </wp:docPr>
                   <wp:cNvGraphicFramePr>
                     <a:graphicFrameLocks xmlns:a="http://schemas.openxmlformats.org/drawingml/2006/main" noChangeAspect="1"/>
@@ -1547,15 +1489,15 @@
                       <pic:pic xmlns:pic="http://schemas.openxmlformats.org/drawingml/2006/picture">
                         <pic:nvPicPr>
                           <pic:cNvPr id="1814344301" name="Graphic 5" descr="Newspaper with solid fill">
-                            <a:hlinkClick r:id="rId24"/>
+                            <a:hlinkClick r:id="rId23"/>
                           </pic:cNvPr>
                           <pic:cNvPicPr/>
                         </pic:nvPicPr>
                         <pic:blipFill>
-                          <a:blip r:embed="rId25">
+                          <a:blip r:embed="rId24">
                             <a:extLst>
                               <a:ext uri="{96DAC541-7B7A-43D3-8B79-37D633B846F1}">
-                                <asvg:svgBlip xmlns:asvg="http://schemas.microsoft.com/office/drawing/2016/SVG/main" r:embed="rId26"/>
+                                <asvg:svgBlip xmlns:asvg="http://schemas.microsoft.com/office/drawing/2016/SVG/main" r:embed="rId25"/>
                               </a:ext>
                             </a:extLst>
                           </a:blip>
@@ -2244,7 +2186,7 @@
               </w:rPr>
               <w:t xml:space="preserve">You can access my projects from my </w:t>
             </w:r>
-            <w:hyperlink r:id="rId27" w:anchor="projects" w:history="1">
+            <w:hyperlink r:id="rId26" w:anchor="projects" w:history="1">
               <w:r>
                 <w:rPr>
                   <w:rStyle w:val="Hyperlink"/>
@@ -2305,14 +2247,14 @@
         <v:path o:extrusionok="f" gradientshapeok="t" o:connecttype="rect"/>
         <o:lock v:ext="edit" aspectratio="t"/>
       </v:shapetype>
-      <v:shape id="_x0000_i1034" type="#_x0000_t75" alt="Alıcı düz dolguyla" style="width:13pt;height:14pt;visibility:visible" o:gfxdata="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" o:bullet="t">
+      <v:shape id="_x0000_i1030" type="#_x0000_t75" alt="Alıcı düz dolguyla" style="width:12.75pt;height:14.25pt;visibility:visible" o:gfxdata="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" o:bullet="t">
         <v:imagedata r:id="rId1" o:title="" cropbottom="-1179f" cropleft="-2530f" cropright="-3542f"/>
       </v:shape>
     </w:pict>
   </w:numPicBullet>
   <w:numPicBullet w:numPicBulletId="1">
     <w:pict>
-      <v:shape id="_x0000_i1035" type="#_x0000_t75" alt="E-posta düz dolguyla" style="width:14pt;height:14pt;visibility:visible" o:gfxdata="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" o:bullet="t">
+      <v:shape id="_x0000_i1031" type="#_x0000_t75" alt="E-posta düz dolguyla" style="width:14.25pt;height:14.25pt;visibility:visible" o:gfxdata="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" o:bullet="t">
         <v:imagedata r:id="rId2" o:title="" cropbottom="-1179f" cropright="-1179f"/>
       </v:shape>
     </w:pict>

</xml_diff>

<commit_message>
Profile Picture and CV update
</commit_message>
<xml_diff>
--- a/assets/resume/HasanMutlu_CV.docx
+++ b/assets/resume/HasanMutlu_CV.docx
@@ -1908,6 +1908,66 @@
                     <w:rPr>
                       <w:rFonts w:ascii="Times New Roman" w:hAnsi="Times New Roman" w:cs="Times New Roman"/>
                     </w:rPr>
+                    <w:t>Microcontrollers</w:t>
+                  </w:r>
+                </w:p>
+                <w:p>
+                  <w:pPr>
+                    <w:pStyle w:val="ListParagraph"/>
+                    <w:numPr>
+                      <w:ilvl w:val="0"/>
+                      <w:numId w:val="7"/>
+                    </w:numPr>
+                    <w:rPr>
+                      <w:rFonts w:ascii="Times New Roman" w:hAnsi="Times New Roman" w:cs="Times New Roman"/>
+                    </w:rPr>
+                  </w:pPr>
+                  <w:r>
+                    <w:rPr>
+                      <w:rFonts w:ascii="Times New Roman" w:hAnsi="Times New Roman" w:cs="Times New Roman"/>
+                    </w:rPr>
+                    <w:t>STM32</w:t>
+                  </w:r>
+                  <w:r>
+                    <w:rPr>
+                      <w:rFonts w:ascii="Times New Roman" w:hAnsi="Times New Roman" w:cs="Times New Roman"/>
+                    </w:rPr>
+                    <w:t>,</w:t>
+                  </w:r>
+                  <w:r>
+                    <w:rPr>
+                      <w:rFonts w:ascii="Times New Roman" w:hAnsi="Times New Roman" w:cs="Times New Roman"/>
+                    </w:rPr>
+                    <w:t xml:space="preserve"> MSP430,</w:t>
+                  </w:r>
+                  <w:r>
+                    <w:rPr>
+                      <w:rFonts w:ascii="Times New Roman" w:hAnsi="Times New Roman" w:cs="Times New Roman"/>
+                    </w:rPr>
+                    <w:t xml:space="preserve"> </w:t>
+                  </w:r>
+                  <w:r>
+                    <w:rPr>
+                      <w:rFonts w:ascii="Times New Roman" w:hAnsi="Times New Roman" w:cs="Times New Roman"/>
+                    </w:rPr>
+                    <w:t>Arduino</w:t>
+                  </w:r>
+                </w:p>
+                <w:p>
+                  <w:pPr>
+                    <w:pStyle w:val="ListParagraph"/>
+                    <w:numPr>
+                      <w:ilvl w:val="0"/>
+                      <w:numId w:val="8"/>
+                    </w:numPr>
+                    <w:rPr>
+                      <w:rFonts w:ascii="Times New Roman" w:hAnsi="Times New Roman" w:cs="Times New Roman"/>
+                    </w:rPr>
+                  </w:pPr>
+                  <w:r>
+                    <w:rPr>
+                      <w:rFonts w:ascii="Times New Roman" w:hAnsi="Times New Roman" w:cs="Times New Roman"/>
+                    </w:rPr>
                     <w:t>Real Time Operating Systems</w:t>
                   </w:r>
                 </w:p>
@@ -1927,66 +1987,6 @@
                       <w:rFonts w:ascii="Times New Roman" w:hAnsi="Times New Roman" w:cs="Times New Roman"/>
                     </w:rPr>
                     <w:t>Micrium uC/OS</w:t>
-                  </w:r>
-                </w:p>
-                <w:p>
-                  <w:pPr>
-                    <w:pStyle w:val="ListParagraph"/>
-                    <w:numPr>
-                      <w:ilvl w:val="0"/>
-                      <w:numId w:val="1"/>
-                    </w:numPr>
-                    <w:rPr>
-                      <w:rFonts w:ascii="Times New Roman" w:hAnsi="Times New Roman" w:cs="Times New Roman"/>
-                    </w:rPr>
-                  </w:pPr>
-                  <w:r>
-                    <w:rPr>
-                      <w:rFonts w:ascii="Times New Roman" w:hAnsi="Times New Roman" w:cs="Times New Roman"/>
-                    </w:rPr>
-                    <w:t>Microcontrollers</w:t>
-                  </w:r>
-                </w:p>
-                <w:p>
-                  <w:pPr>
-                    <w:pStyle w:val="ListParagraph"/>
-                    <w:numPr>
-                      <w:ilvl w:val="0"/>
-                      <w:numId w:val="7"/>
-                    </w:numPr>
-                    <w:rPr>
-                      <w:rFonts w:ascii="Times New Roman" w:hAnsi="Times New Roman" w:cs="Times New Roman"/>
-                    </w:rPr>
-                  </w:pPr>
-                  <w:r>
-                    <w:rPr>
-                      <w:rFonts w:ascii="Times New Roman" w:hAnsi="Times New Roman" w:cs="Times New Roman"/>
-                    </w:rPr>
-                    <w:t>STM32</w:t>
-                  </w:r>
-                  <w:r>
-                    <w:rPr>
-                      <w:rFonts w:ascii="Times New Roman" w:hAnsi="Times New Roman" w:cs="Times New Roman"/>
-                    </w:rPr>
-                    <w:t>,</w:t>
-                  </w:r>
-                  <w:r>
-                    <w:rPr>
-                      <w:rFonts w:ascii="Times New Roman" w:hAnsi="Times New Roman" w:cs="Times New Roman"/>
-                    </w:rPr>
-                    <w:t xml:space="preserve"> MSP430,</w:t>
-                  </w:r>
-                  <w:r>
-                    <w:rPr>
-                      <w:rFonts w:ascii="Times New Roman" w:hAnsi="Times New Roman" w:cs="Times New Roman"/>
-                    </w:rPr>
-                    <w:t xml:space="preserve"> </w:t>
-                  </w:r>
-                  <w:r>
-                    <w:rPr>
-                      <w:rFonts w:ascii="Times New Roman" w:hAnsi="Times New Roman" w:cs="Times New Roman"/>
-                    </w:rPr>
-                    <w:t>Arduino</w:t>
                   </w:r>
                 </w:p>
               </w:tc>
@@ -2247,14 +2247,14 @@
         <v:path o:extrusionok="f" gradientshapeok="t" o:connecttype="rect"/>
         <o:lock v:ext="edit" aspectratio="t"/>
       </v:shapetype>
-      <v:shape id="_x0000_i1030" type="#_x0000_t75" alt="Alıcı düz dolguyla" style="width:12.75pt;height:14.25pt;visibility:visible" o:gfxdata="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" o:bullet="t">
+      <v:shape id="_x0000_i1263" type="#_x0000_t75" alt="Alıcı düz dolguyla" style="width:12.75pt;height:14.25pt;visibility:visible" o:gfxdata="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" o:bullet="t">
         <v:imagedata r:id="rId1" o:title="" cropbottom="-1179f" cropleft="-2530f" cropright="-3542f"/>
       </v:shape>
     </w:pict>
   </w:numPicBullet>
   <w:numPicBullet w:numPicBulletId="1">
     <w:pict>
-      <v:shape id="_x0000_i1031" type="#_x0000_t75" alt="E-posta düz dolguyla" style="width:14.25pt;height:14.25pt;visibility:visible" o:gfxdata="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" o:bullet="t">
+      <v:shape id="_x0000_i1264" type="#_x0000_t75" alt="E-posta düz dolguyla" style="width:14.25pt;height:14.25pt;visibility:visible" o:gfxdata="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" o:bullet="t">
         <v:imagedata r:id="rId2" o:title="" cropbottom="-1179f" cropright="-1179f"/>
       </v:shape>
     </w:pict>
@@ -2485,6 +2485,119 @@
     </w:lvl>
   </w:abstractNum>
   <w:abstractNum w:abstractNumId="2" w15:restartNumberingAfterBreak="0">
+    <w:nsid w:val="2D1D621B"/>
+    <w:multiLevelType w:val="hybridMultilevel"/>
+    <w:tmpl w:val="FFA85E18"/>
+    <w:lvl w:ilvl="0" w:tplc="04090001">
+      <w:start w:val="1"/>
+      <w:numFmt w:val="bullet"/>
+      <w:lvlText w:val=""/>
+      <w:lvlJc w:val="left"/>
+      <w:pPr>
+        <w:ind w:left="360" w:hanging="360"/>
+      </w:pPr>
+      <w:rPr>
+        <w:rFonts w:ascii="Symbol" w:hAnsi="Symbol" w:hint="default"/>
+      </w:rPr>
+    </w:lvl>
+    <w:lvl w:ilvl="1" w:tplc="041F0003" w:tentative="1">
+      <w:start w:val="1"/>
+      <w:numFmt w:val="bullet"/>
+      <w:lvlText w:val="o"/>
+      <w:lvlJc w:val="left"/>
+      <w:pPr>
+        <w:ind w:left="1080" w:hanging="360"/>
+      </w:pPr>
+      <w:rPr>
+        <w:rFonts w:ascii="Courier New" w:hAnsi="Courier New" w:cs="Courier New" w:hint="default"/>
+      </w:rPr>
+    </w:lvl>
+    <w:lvl w:ilvl="2" w:tplc="041F0005" w:tentative="1">
+      <w:start w:val="1"/>
+      <w:numFmt w:val="bullet"/>
+      <w:lvlText w:val=""/>
+      <w:lvlJc w:val="left"/>
+      <w:pPr>
+        <w:ind w:left="1800" w:hanging="360"/>
+      </w:pPr>
+      <w:rPr>
+        <w:rFonts w:ascii="Wingdings" w:hAnsi="Wingdings" w:hint="default"/>
+      </w:rPr>
+    </w:lvl>
+    <w:lvl w:ilvl="3" w:tplc="041F0001" w:tentative="1">
+      <w:start w:val="1"/>
+      <w:numFmt w:val="bullet"/>
+      <w:lvlText w:val=""/>
+      <w:lvlJc w:val="left"/>
+      <w:pPr>
+        <w:ind w:left="2520" w:hanging="360"/>
+      </w:pPr>
+      <w:rPr>
+        <w:rFonts w:ascii="Symbol" w:hAnsi="Symbol" w:hint="default"/>
+      </w:rPr>
+    </w:lvl>
+    <w:lvl w:ilvl="4" w:tplc="041F0003" w:tentative="1">
+      <w:start w:val="1"/>
+      <w:numFmt w:val="bullet"/>
+      <w:lvlText w:val="o"/>
+      <w:lvlJc w:val="left"/>
+      <w:pPr>
+        <w:ind w:left="3240" w:hanging="360"/>
+      </w:pPr>
+      <w:rPr>
+        <w:rFonts w:ascii="Courier New" w:hAnsi="Courier New" w:cs="Courier New" w:hint="default"/>
+      </w:rPr>
+    </w:lvl>
+    <w:lvl w:ilvl="5" w:tplc="041F0005" w:tentative="1">
+      <w:start w:val="1"/>
+      <w:numFmt w:val="bullet"/>
+      <w:lvlText w:val=""/>
+      <w:lvlJc w:val="left"/>
+      <w:pPr>
+        <w:ind w:left="3960" w:hanging="360"/>
+      </w:pPr>
+      <w:rPr>
+        <w:rFonts w:ascii="Wingdings" w:hAnsi="Wingdings" w:hint="default"/>
+      </w:rPr>
+    </w:lvl>
+    <w:lvl w:ilvl="6" w:tplc="041F0001" w:tentative="1">
+      <w:start w:val="1"/>
+      <w:numFmt w:val="bullet"/>
+      <w:lvlText w:val=""/>
+      <w:lvlJc w:val="left"/>
+      <w:pPr>
+        <w:ind w:left="4680" w:hanging="360"/>
+      </w:pPr>
+      <w:rPr>
+        <w:rFonts w:ascii="Symbol" w:hAnsi="Symbol" w:hint="default"/>
+      </w:rPr>
+    </w:lvl>
+    <w:lvl w:ilvl="7" w:tplc="041F0003" w:tentative="1">
+      <w:start w:val="1"/>
+      <w:numFmt w:val="bullet"/>
+      <w:lvlText w:val="o"/>
+      <w:lvlJc w:val="left"/>
+      <w:pPr>
+        <w:ind w:left="5400" w:hanging="360"/>
+      </w:pPr>
+      <w:rPr>
+        <w:rFonts w:ascii="Courier New" w:hAnsi="Courier New" w:cs="Courier New" w:hint="default"/>
+      </w:rPr>
+    </w:lvl>
+    <w:lvl w:ilvl="8" w:tplc="041F0005" w:tentative="1">
+      <w:start w:val="1"/>
+      <w:numFmt w:val="bullet"/>
+      <w:lvlText w:val=""/>
+      <w:lvlJc w:val="left"/>
+      <w:pPr>
+        <w:ind w:left="6120" w:hanging="360"/>
+      </w:pPr>
+      <w:rPr>
+        <w:rFonts w:ascii="Wingdings" w:hAnsi="Wingdings" w:hint="default"/>
+      </w:rPr>
+    </w:lvl>
+  </w:abstractNum>
+  <w:abstractNum w:abstractNumId="3" w15:restartNumberingAfterBreak="0">
     <w:nsid w:val="2D9748EB"/>
     <w:multiLevelType w:val="multilevel"/>
     <w:tmpl w:val="BD0C2CDA"/>
@@ -2597,7 +2710,7 @@
       </w:rPr>
     </w:lvl>
   </w:abstractNum>
-  <w:abstractNum w:abstractNumId="3" w15:restartNumberingAfterBreak="0">
+  <w:abstractNum w:abstractNumId="4" w15:restartNumberingAfterBreak="0">
     <w:nsid w:val="2FDF2B8C"/>
     <w:multiLevelType w:val="hybridMultilevel"/>
     <w:tmpl w:val="B970A01A"/>
@@ -2710,7 +2823,7 @@
       </w:rPr>
     </w:lvl>
   </w:abstractNum>
-  <w:abstractNum w:abstractNumId="4" w15:restartNumberingAfterBreak="0">
+  <w:abstractNum w:abstractNumId="5" w15:restartNumberingAfterBreak="0">
     <w:nsid w:val="40606894"/>
     <w:multiLevelType w:val="hybridMultilevel"/>
     <w:tmpl w:val="A05C7560"/>
@@ -2823,10 +2936,10 @@
       </w:rPr>
     </w:lvl>
   </w:abstractNum>
-  <w:abstractNum w:abstractNumId="5" w15:restartNumberingAfterBreak="0">
+  <w:abstractNum w:abstractNumId="6" w15:restartNumberingAfterBreak="0">
     <w:nsid w:val="4D7C65B6"/>
     <w:multiLevelType w:val="hybridMultilevel"/>
-    <w:tmpl w:val="D34CC2F6"/>
+    <w:tmpl w:val="FBF8FA36"/>
     <w:lvl w:ilvl="0" w:tplc="0409000D">
       <w:start w:val="1"/>
       <w:numFmt w:val="bullet"/>
@@ -2936,7 +3049,7 @@
       </w:rPr>
     </w:lvl>
   </w:abstractNum>
-  <w:abstractNum w:abstractNumId="6" w15:restartNumberingAfterBreak="0">
+  <w:abstractNum w:abstractNumId="7" w15:restartNumberingAfterBreak="0">
     <w:nsid w:val="723B7F3B"/>
     <w:multiLevelType w:val="hybridMultilevel"/>
     <w:tmpl w:val="BD0C2CDA"/>
@@ -3050,7 +3163,7 @@
     </w:lvl>
   </w:abstractNum>
   <w:num w:numId="1" w16cid:durableId="1511488015">
-    <w:abstractNumId w:val="6"/>
+    <w:abstractNumId w:val="7"/>
   </w:num>
   <w:num w:numId="2" w16cid:durableId="270405817">
     <w:abstractNumId w:val="0"/>
@@ -3059,16 +3172,19 @@
     <w:abstractNumId w:val="1"/>
   </w:num>
   <w:num w:numId="4" w16cid:durableId="36397871">
+    <w:abstractNumId w:val="5"/>
+  </w:num>
+  <w:num w:numId="5" w16cid:durableId="1004212692">
     <w:abstractNumId w:val="4"/>
   </w:num>
-  <w:num w:numId="5" w16cid:durableId="1004212692">
+  <w:num w:numId="6" w16cid:durableId="1849251833">
     <w:abstractNumId w:val="3"/>
   </w:num>
-  <w:num w:numId="6" w16cid:durableId="1849251833">
+  <w:num w:numId="7" w16cid:durableId="1081681143">
+    <w:abstractNumId w:val="6"/>
+  </w:num>
+  <w:num w:numId="8" w16cid:durableId="808206140">
     <w:abstractNumId w:val="2"/>
-  </w:num>
-  <w:num w:numId="7" w16cid:durableId="1081681143">
-    <w:abstractNumId w:val="5"/>
   </w:num>
 </w:numbering>
 </file>

</xml_diff>